<commit_message>
documentation and argument changes
</commit_message>
<xml_diff>
--- a/Documentation.docx
+++ b/Documentation.docx
@@ -5,28 +5,346 @@
     <w:p>
       <w:pPr>
         <w:spacing w:after="0" w:line="240" w:lineRule="auto"/>
+        <w:rPr>
+          <w:rFonts w:ascii="Calibri" w:eastAsia="Times New Roman" w:hAnsi="Calibri" w:cs="Calibri"/>
+          <w:b/>
+          <w:sz w:val="36"/>
+          <w:u w:val="single"/>
+        </w:rPr>
+      </w:pPr>
+      <w:r>
+        <w:rPr>
+          <w:rFonts w:ascii="Calibri" w:eastAsia="Times New Roman" w:hAnsi="Calibri" w:cs="Calibri"/>
+          <w:b/>
+          <w:sz w:val="36"/>
+          <w:u w:val="single"/>
+        </w:rPr>
+        <w:t>Average Wage by Regional Price Parity</w:t>
+      </w:r>
+    </w:p>
+    <w:p>
+      <w:pPr>
+        <w:pStyle w:val="NoSpacing"/>
+        <w:rPr>
+          <w:rFonts w:ascii="Calibri" w:eastAsia="Times New Roman" w:hAnsi="Calibri" w:cs="Calibri"/>
+        </w:rPr>
+      </w:pPr>
+    </w:p>
+    <w:p>
+      <w:pPr>
+        <w:pStyle w:val="NoSpacing"/>
+        <w:rPr>
+          <w:sz w:val="24"/>
+          <w:u w:val="single"/>
+        </w:rPr>
+      </w:pPr>
+      <w:r>
+        <w:rPr>
+          <w:rFonts w:ascii="Calibri" w:eastAsia="Times New Roman" w:hAnsi="Calibri" w:cs="Calibri"/>
+        </w:rPr>
+        <w:t>Source:</w:t>
+      </w:r>
+      <w:r>
+        <w:t xml:space="preserve"> </w:t>
+      </w:r>
+      <w:r>
+        <w:rPr>
+          <w:u w:val="single"/>
+        </w:rPr>
+        <w:t>https://www.bea.gov/iTable/iTable.cfm?reqid=70#reqid=70&amp;step=1&amp;isuri=1</w:t>
+      </w:r>
+    </w:p>
+    <w:p>
+      <w:pPr>
+        <w:pStyle w:val="NoSpacing"/>
+        <w:rPr>
+          <w:sz w:val="24"/>
+        </w:rPr>
+      </w:pPr>
+      <w:r>
+        <w:rPr>
+          <w:sz w:val="24"/>
+        </w:rPr>
+        <w:t xml:space="preserve">Available Data: </w:t>
+      </w:r>
+      <w:r>
+        <w:rPr>
+          <w:sz w:val="24"/>
+        </w:rPr>
+        <w:t>2008</w:t>
+      </w:r>
+      <w:r>
+        <w:rPr>
+          <w:sz w:val="24"/>
+        </w:rPr>
+        <w:t>-201</w:t>
+      </w:r>
+      <w:r>
+        <w:rPr>
+          <w:sz w:val="24"/>
+        </w:rPr>
+        <w:t>4</w:t>
+      </w:r>
+    </w:p>
+    <w:p>
+      <w:pPr>
+        <w:pStyle w:val="NoSpacing"/>
+        <w:rPr>
+          <w:sz w:val="24"/>
+        </w:rPr>
+      </w:pPr>
+      <w:r>
+        <w:rPr>
+          <w:sz w:val="24"/>
+        </w:rPr>
+        <w:tab/>
+      </w:r>
+      <w:r>
+        <w:rPr>
+          <w:sz w:val="24"/>
+        </w:rPr>
+        <w:tab/>
+        <w:t>Aggregated by year</w:t>
+      </w:r>
+    </w:p>
+    <w:p>
+      <w:pPr>
+        <w:pStyle w:val="NoSpacing"/>
+        <w:rPr>
+          <w:sz w:val="24"/>
+        </w:rPr>
+      </w:pPr>
+    </w:p>
+    <w:p>
+      <w:pPr>
+        <w:pStyle w:val="NoSpacing"/>
+        <w:rPr>
+          <w:sz w:val="24"/>
+        </w:rPr>
+      </w:pPr>
+      <w:r>
+        <w:rPr>
+          <w:sz w:val="24"/>
+        </w:rPr>
+        <w:t>Files Needed:</w:t>
+      </w:r>
+    </w:p>
+    <w:p>
+      <w:pPr>
+        <w:pStyle w:val="NoSpacing"/>
+        <w:rPr>
+          <w:sz w:val="24"/>
+        </w:rPr>
+      </w:pPr>
+      <w:r>
+        <w:rPr>
+          <w:sz w:val="24"/>
+        </w:rPr>
+        <w:tab/>
+      </w:r>
+      <w:r>
+        <w:rPr>
+          <w:sz w:val="24"/>
+        </w:rPr>
+        <w:t>avg_income_by_reg_price_parity.py</w:t>
+      </w:r>
+      <w:r>
+        <w:rPr>
+          <w:sz w:val="24"/>
+        </w:rPr>
+        <w:t>*</w:t>
+      </w:r>
+    </w:p>
+    <w:p>
+      <w:pPr>
+        <w:pStyle w:val="NoSpacing"/>
+        <w:rPr>
+          <w:sz w:val="24"/>
+        </w:rPr>
+      </w:pPr>
+      <w:r>
+        <w:rPr>
+          <w:sz w:val="24"/>
+        </w:rPr>
+        <w:tab/>
+      </w:r>
+      <w:r>
+        <w:rPr>
+          <w:sz w:val="24"/>
+        </w:rPr>
+        <w:t>CostIncCounty.py</w:t>
+      </w:r>
+    </w:p>
+    <w:p>
+      <w:pPr>
+        <w:pStyle w:val="NoSpacing"/>
+        <w:rPr>
+          <w:sz w:val="24"/>
+        </w:rPr>
+      </w:pPr>
+      <w:r>
+        <w:rPr>
+          <w:sz w:val="24"/>
+        </w:rPr>
+        <w:tab/>
+        <w:t>FIPS.py</w:t>
+      </w:r>
+    </w:p>
+    <w:p>
+      <w:pPr>
+        <w:pStyle w:val="NoSpacing"/>
+        <w:rPr>
+          <w:sz w:val="24"/>
+        </w:rPr>
+      </w:pPr>
+      <w:r>
+        <w:rPr>
+          <w:sz w:val="24"/>
+        </w:rPr>
+        <w:tab/>
+        <w:t>fedwriter.py</w:t>
+      </w:r>
+    </w:p>
+    <w:p>
+      <w:pPr>
+        <w:spacing w:after="0" w:line="240" w:lineRule="auto"/>
         <w:ind w:left="360"/>
         <w:rPr>
-          <w:rFonts w:ascii="Times New Roman" w:eastAsia="Times New Roman" w:hAnsi="Times New Roman" w:cs="Times New Roman"/>
-          <w:sz w:val="24"/>
-          <w:szCs w:val="24"/>
-        </w:rPr>
-      </w:pPr>
-      <w:r>
+          <w:rFonts w:ascii="Calibri" w:eastAsia="Times New Roman" w:hAnsi="Calibri" w:cs="Calibri"/>
+        </w:rPr>
+      </w:pPr>
+      <w:r>
+        <w:rPr>
+          <w:rFonts w:ascii="Calibri" w:eastAsia="Times New Roman" w:hAnsi="Calibri" w:cs="Calibri"/>
+        </w:rPr>
+        <w:t>*execution script</w:t>
+      </w:r>
+    </w:p>
+    <w:p>
+      <w:pPr>
+        <w:spacing w:after="0" w:line="240" w:lineRule="auto"/>
+        <w:rPr>
+          <w:rFonts w:ascii="Calibri" w:eastAsia="Times New Roman" w:hAnsi="Calibri" w:cs="Calibri"/>
+        </w:rPr>
+      </w:pPr>
+    </w:p>
+    <w:p>
+      <w:pPr>
+        <w:spacing w:after="0" w:line="240" w:lineRule="auto"/>
+        <w:rPr>
+          <w:rFonts w:ascii="Calibri" w:eastAsia="Times New Roman" w:hAnsi="Calibri" w:cs="Calibri"/>
+        </w:rPr>
+      </w:pPr>
+      <w:r>
+        <w:rPr>
+          <w:rFonts w:ascii="Calibri" w:eastAsia="Times New Roman" w:hAnsi="Calibri" w:cs="Calibri"/>
+        </w:rPr>
+        <w:t>Arguments (in order):</w:t>
+      </w:r>
+    </w:p>
+    <w:p>
+      <w:pPr>
+        <w:pStyle w:val="NoSpacing"/>
+        <w:ind w:left="720"/>
+        <w:rPr>
+          <w:sz w:val="24"/>
+        </w:rPr>
+      </w:pPr>
+      <w:proofErr w:type="spellStart"/>
+      <w:r>
+        <w:rPr>
+          <w:sz w:val="24"/>
+        </w:rPr>
+        <w:t>Measurekey</w:t>
+      </w:r>
+      <w:proofErr w:type="spellEnd"/>
+    </w:p>
+    <w:p>
+      <w:pPr>
+        <w:pStyle w:val="NoSpacing"/>
+        <w:ind w:left="720"/>
+        <w:rPr>
+          <w:sz w:val="24"/>
+        </w:rPr>
+      </w:pPr>
+      <w:r>
+        <w:rPr>
+          <w:sz w:val="24"/>
+        </w:rPr>
+        <w:t>File location for o</w:t>
+      </w:r>
+      <w:r>
+        <w:rPr>
+          <w:sz w:val="24"/>
+        </w:rPr>
+        <w:t>u</w:t>
+      </w:r>
+      <w:r>
+        <w:rPr>
+          <w:sz w:val="24"/>
+        </w:rPr>
+        <w:t>tput and intermediate files</w:t>
+      </w:r>
+    </w:p>
+    <w:p>
+      <w:pPr>
+        <w:spacing w:after="0" w:line="240" w:lineRule="auto"/>
+        <w:rPr>
+          <w:rFonts w:ascii="Calibri" w:eastAsia="Times New Roman" w:hAnsi="Calibri" w:cs="Calibri"/>
+        </w:rPr>
+      </w:pPr>
+    </w:p>
+    <w:p>
+      <w:pPr>
+        <w:spacing w:after="0" w:line="240" w:lineRule="auto"/>
+        <w:rPr>
+          <w:rFonts w:ascii="Calibri" w:eastAsia="Times New Roman" w:hAnsi="Calibri" w:cs="Calibri"/>
+        </w:rPr>
+      </w:pPr>
+      <w:r>
+        <w:rPr>
+          <w:rFonts w:ascii="Calibri" w:eastAsia="Times New Roman" w:hAnsi="Calibri" w:cs="Calibri"/>
+        </w:rPr>
+        <w:t>Assumptions</w:t>
+      </w:r>
+      <w:r>
+        <w:rPr>
+          <w:rFonts w:ascii="Calibri" w:eastAsia="Times New Roman" w:hAnsi="Calibri" w:cs="Calibri"/>
+        </w:rPr>
+        <w:t>:</w:t>
+      </w:r>
+    </w:p>
+    <w:p>
+      <w:pPr>
+        <w:pStyle w:val="NoSpacing"/>
+        <w:ind w:left="720"/>
+        <w:rPr>
+          <w:sz w:val="24"/>
+        </w:rPr>
+      </w:pPr>
+      <w:r>
+        <w:rPr>
+          <w:sz w:val="24"/>
+        </w:rPr>
+        <w:t>Process is fixed to 2008-2014</w:t>
+      </w:r>
+    </w:p>
+    <w:p>
+      <w:pPr>
         <w:rPr>
           <w:rFonts w:ascii="Calibri" w:eastAsia="Times New Roman" w:hAnsi="Calibri" w:cs="Calibri"/>
           <w:color w:val="1F497D"/>
         </w:rPr>
-        <w:t>Median Wage per Job Adjusted for Cost of Living</w:t>
-      </w:r>
-    </w:p>
-    <w:p>
-      <w:pPr>
+      </w:pPr>
+      <w:r>
         <w:rPr>
           <w:rFonts w:ascii="Calibri" w:eastAsia="Times New Roman" w:hAnsi="Calibri" w:cs="Calibri"/>
           <w:color w:val="1F497D"/>
         </w:rPr>
-      </w:pPr>
+        <w:tab/>
+      </w:r>
+      <w:bookmarkStart w:id="0" w:name="_GoBack"/>
+      <w:bookmarkEnd w:id="0"/>
       <w:r>
         <w:rPr>
           <w:rFonts w:ascii="Calibri" w:eastAsia="Times New Roman" w:hAnsi="Calibri" w:cs="Calibri"/>
@@ -447,8 +765,6 @@
         </w:rPr>
         <w:t>Followed H model for income segregation calculation.</w:t>
       </w:r>
-      <w:bookmarkStart w:id="0" w:name="_GoBack"/>
-      <w:bookmarkEnd w:id="0"/>
     </w:p>
     <w:p>
       <w:pPr>

</xml_diff>